<commit_message>
added a few description about functional interfaces
</commit_message>
<xml_diff>
--- a/LambdaExpressions/Stream API.docx
+++ b/LambdaExpressions/Stream API.docx
@@ -26,6 +26,377 @@
     <w:p>
       <w:pPr>
         <w:spacing w:after="0"/>
+        <w:jc w:val="both"/>
+        <w:rPr>
+          <w:rFonts w:ascii="Times New Roman" w:hAnsi="Times New Roman" w:cs="Times New Roman"/>
+          <w:sz w:val="28"/>
+          <w:szCs w:val="28"/>
+        </w:rPr>
+      </w:pPr>
+      <w:r>
+        <w:rPr>
+          <w:rFonts w:ascii="Times New Roman" w:hAnsi="Times New Roman" w:cs="Times New Roman"/>
+          <w:sz w:val="28"/>
+          <w:szCs w:val="28"/>
+        </w:rPr>
+        <w:t>Это интерфейс который содержит только 1 метод</w:t>
+      </w:r>
+      <w:r>
+        <w:rPr>
+          <w:rFonts w:ascii="Times New Roman" w:hAnsi="Times New Roman" w:cs="Times New Roman"/>
+          <w:sz w:val="28"/>
+          <w:szCs w:val="28"/>
+        </w:rPr>
+        <w:t xml:space="preserve"> (абстрактный) и может содержать сколько угодно </w:t>
+      </w:r>
+      <w:r>
+        <w:rPr>
+          <w:rFonts w:ascii="Times New Roman" w:hAnsi="Times New Roman" w:cs="Times New Roman"/>
+          <w:sz w:val="28"/>
+          <w:szCs w:val="28"/>
+          <w:lang w:val="en-US"/>
+        </w:rPr>
+        <w:t>static</w:t>
+      </w:r>
+      <w:r>
+        <w:rPr>
+          <w:rFonts w:ascii="Times New Roman" w:hAnsi="Times New Roman" w:cs="Times New Roman"/>
+          <w:sz w:val="28"/>
+          <w:szCs w:val="28"/>
+        </w:rPr>
+        <w:t xml:space="preserve"> </w:t>
+      </w:r>
+      <w:r>
+        <w:rPr>
+          <w:rFonts w:ascii="Times New Roman" w:hAnsi="Times New Roman" w:cs="Times New Roman"/>
+          <w:sz w:val="28"/>
+          <w:szCs w:val="28"/>
+        </w:rPr>
+        <w:t xml:space="preserve">и </w:t>
+      </w:r>
+      <w:r>
+        <w:rPr>
+          <w:rFonts w:ascii="Times New Roman" w:hAnsi="Times New Roman" w:cs="Times New Roman"/>
+          <w:sz w:val="28"/>
+          <w:szCs w:val="28"/>
+          <w:lang w:val="en-US"/>
+        </w:rPr>
+        <w:t>default</w:t>
+      </w:r>
+      <w:r>
+        <w:rPr>
+          <w:rFonts w:ascii="Times New Roman" w:hAnsi="Times New Roman" w:cs="Times New Roman"/>
+          <w:sz w:val="28"/>
+          <w:szCs w:val="28"/>
+        </w:rPr>
+        <w:t xml:space="preserve"> </w:t>
+      </w:r>
+      <w:r>
+        <w:rPr>
+          <w:rFonts w:ascii="Times New Roman" w:hAnsi="Times New Roman" w:cs="Times New Roman"/>
+          <w:sz w:val="28"/>
+          <w:szCs w:val="28"/>
+        </w:rPr>
+        <w:t>методов</w:t>
+      </w:r>
+      <w:r>
+        <w:rPr>
+          <w:rFonts w:ascii="Times New Roman" w:hAnsi="Times New Roman" w:cs="Times New Roman"/>
+          <w:sz w:val="28"/>
+          <w:szCs w:val="28"/>
+        </w:rPr>
+        <w:t xml:space="preserve">. </w:t>
+      </w:r>
+      <w:r>
+        <w:rPr>
+          <w:rFonts w:ascii="Times New Roman" w:hAnsi="Times New Roman" w:cs="Times New Roman"/>
+          <w:sz w:val="28"/>
+          <w:szCs w:val="28"/>
+        </w:rPr>
+        <w:t>Каждое лямбда-выражение этого типа – будет сопоставляться объявленному абстрактному методу в функциональном интерфейсе</w:t>
+      </w:r>
+      <w:r>
+        <w:rPr>
+          <w:rFonts w:ascii="Times New Roman" w:hAnsi="Times New Roman" w:cs="Times New Roman"/>
+          <w:sz w:val="28"/>
+          <w:szCs w:val="28"/>
+        </w:rPr>
+        <w:t xml:space="preserve">. </w:t>
+      </w:r>
+    </w:p>
+    <w:p>
+      <w:pPr>
+        <w:spacing w:after="0"/>
+        <w:jc w:val="both"/>
+        <w:rPr>
+          <w:rFonts w:ascii="Times New Roman" w:hAnsi="Times New Roman" w:cs="Times New Roman"/>
+          <w:sz w:val="28"/>
+          <w:szCs w:val="28"/>
+        </w:rPr>
+      </w:pPr>
+      <w:r>
+        <w:rPr>
+          <w:rFonts w:ascii="Times New Roman" w:hAnsi="Times New Roman" w:cs="Times New Roman"/>
+          <w:sz w:val="28"/>
+          <w:szCs w:val="28"/>
+        </w:rPr>
+        <w:t xml:space="preserve">Для уточнения </w:t>
+      </w:r>
+      <w:r>
+        <w:rPr>
+          <w:rFonts w:ascii="Times New Roman" w:hAnsi="Times New Roman" w:cs="Times New Roman"/>
+          <w:sz w:val="28"/>
+          <w:szCs w:val="28"/>
+        </w:rPr>
+        <w:t>(</w:t>
+      </w:r>
+      <w:r>
+        <w:rPr>
+          <w:rFonts w:ascii="Times New Roman" w:hAnsi="Times New Roman" w:cs="Times New Roman"/>
+          <w:sz w:val="28"/>
+          <w:szCs w:val="28"/>
+        </w:rPr>
+        <w:t xml:space="preserve">проверки компилятором) над функциональным интерфейсом </w:t>
+      </w:r>
+      <w:r>
+        <w:rPr>
+          <w:rFonts w:ascii="Times New Roman" w:hAnsi="Times New Roman" w:cs="Times New Roman"/>
+          <w:sz w:val="28"/>
+          <w:szCs w:val="28"/>
+        </w:rPr>
+        <w:t>может устанавливаться</w:t>
+      </w:r>
+      <w:r>
+        <w:rPr>
+          <w:rFonts w:ascii="Times New Roman" w:hAnsi="Times New Roman" w:cs="Times New Roman"/>
+          <w:sz w:val="28"/>
+          <w:szCs w:val="28"/>
+        </w:rPr>
+        <w:t xml:space="preserve"> аннотация </w:t>
+      </w:r>
+      <w:r>
+        <w:rPr>
+          <w:rFonts w:ascii="Times New Roman" w:hAnsi="Times New Roman" w:cs="Times New Roman"/>
+          <w:sz w:val="28"/>
+          <w:szCs w:val="28"/>
+        </w:rPr>
+        <w:t>@</w:t>
+      </w:r>
+      <w:proofErr w:type="spellStart"/>
+      <w:r>
+        <w:rPr>
+          <w:rFonts w:ascii="Times New Roman" w:hAnsi="Times New Roman" w:cs="Times New Roman"/>
+          <w:sz w:val="28"/>
+          <w:szCs w:val="28"/>
+          <w:lang w:val="en-US"/>
+        </w:rPr>
+        <w:t>FunctionalInterface</w:t>
+      </w:r>
+      <w:proofErr w:type="spellEnd"/>
+      <w:r>
+        <w:rPr>
+          <w:rFonts w:ascii="Times New Roman" w:hAnsi="Times New Roman" w:cs="Times New Roman"/>
+          <w:sz w:val="28"/>
+          <w:szCs w:val="28"/>
+        </w:rPr>
+        <w:t xml:space="preserve">, </w:t>
+      </w:r>
+      <w:r>
+        <w:rPr>
+          <w:rFonts w:ascii="Times New Roman" w:hAnsi="Times New Roman" w:cs="Times New Roman"/>
+          <w:sz w:val="28"/>
+          <w:szCs w:val="28"/>
+        </w:rPr>
+        <w:t>что не позволит созда</w:t>
+      </w:r>
+      <w:r>
+        <w:rPr>
+          <w:rFonts w:ascii="Times New Roman" w:hAnsi="Times New Roman" w:cs="Times New Roman"/>
+          <w:sz w:val="28"/>
+          <w:szCs w:val="28"/>
+        </w:rPr>
+        <w:t>ть больше 1 абстрактного метода (проверка компилятором)</w:t>
+      </w:r>
+      <w:r>
+        <w:rPr>
+          <w:rFonts w:ascii="Times New Roman" w:hAnsi="Times New Roman" w:cs="Times New Roman"/>
+          <w:sz w:val="28"/>
+          <w:szCs w:val="28"/>
+        </w:rPr>
+        <w:t>.</w:t>
+      </w:r>
+    </w:p>
+    <w:p>
+      <w:pPr>
+        <w:spacing w:after="0"/>
+        <w:jc w:val="both"/>
+        <w:rPr>
+          <w:rFonts w:ascii="Times New Roman" w:hAnsi="Times New Roman" w:cs="Times New Roman"/>
+          <w:sz w:val="28"/>
+          <w:szCs w:val="28"/>
+        </w:rPr>
+      </w:pPr>
+    </w:p>
+    <w:p>
+      <w:pPr>
+        <w:spacing w:after="0"/>
+        <w:jc w:val="both"/>
+        <w:rPr>
+          <w:rFonts w:ascii="Times New Roman" w:hAnsi="Times New Roman" w:cs="Times New Roman"/>
+          <w:sz w:val="28"/>
+          <w:szCs w:val="28"/>
+        </w:rPr>
+      </w:pPr>
+      <w:r>
+        <w:rPr>
+          <w:rFonts w:ascii="Times New Roman" w:hAnsi="Times New Roman" w:cs="Times New Roman"/>
+          <w:sz w:val="28"/>
+          <w:szCs w:val="28"/>
+        </w:rPr>
+        <w:t xml:space="preserve">Изначально </w:t>
+      </w:r>
+      <w:r>
+        <w:rPr>
+          <w:rFonts w:ascii="Times New Roman" w:hAnsi="Times New Roman" w:cs="Times New Roman"/>
+          <w:sz w:val="28"/>
+          <w:szCs w:val="28"/>
+          <w:lang w:val="en-US"/>
+        </w:rPr>
+        <w:t>Java</w:t>
+      </w:r>
+      <w:r>
+        <w:rPr>
+          <w:rFonts w:ascii="Times New Roman" w:hAnsi="Times New Roman" w:cs="Times New Roman"/>
+          <w:sz w:val="28"/>
+          <w:szCs w:val="28"/>
+        </w:rPr>
+        <w:t xml:space="preserve"> </w:t>
+      </w:r>
+      <w:r>
+        <w:rPr>
+          <w:rFonts w:ascii="Times New Roman" w:hAnsi="Times New Roman" w:cs="Times New Roman"/>
+          <w:sz w:val="28"/>
+          <w:szCs w:val="28"/>
+        </w:rPr>
+        <w:t xml:space="preserve">задумывалась как </w:t>
+      </w:r>
+      <w:proofErr w:type="spellStart"/>
+      <w:r>
+        <w:rPr>
+          <w:rFonts w:ascii="Times New Roman" w:hAnsi="Times New Roman" w:cs="Times New Roman"/>
+          <w:sz w:val="28"/>
+          <w:szCs w:val="28"/>
+        </w:rPr>
+        <w:t>о</w:t>
+      </w:r>
+      <w:r>
+        <w:rPr>
+          <w:rFonts w:ascii="Times New Roman" w:hAnsi="Times New Roman" w:cs="Times New Roman"/>
+          <w:sz w:val="28"/>
+          <w:szCs w:val="28"/>
+        </w:rPr>
+        <w:t>бъ</w:t>
+      </w:r>
+      <w:r>
+        <w:rPr>
+          <w:rFonts w:ascii="Times New Roman" w:hAnsi="Times New Roman" w:cs="Times New Roman"/>
+          <w:sz w:val="28"/>
+          <w:szCs w:val="28"/>
+        </w:rPr>
+        <w:t>ектно</w:t>
+      </w:r>
+      <w:proofErr w:type="spellEnd"/>
+      <w:r>
+        <w:rPr>
+          <w:rFonts w:ascii="Times New Roman" w:hAnsi="Times New Roman" w:cs="Times New Roman"/>
+          <w:sz w:val="28"/>
+          <w:szCs w:val="28"/>
+        </w:rPr>
+        <w:t xml:space="preserve"> ориентированный язык</w:t>
+      </w:r>
+      <w:r>
+        <w:rPr>
+          <w:rFonts w:ascii="Times New Roman" w:hAnsi="Times New Roman" w:cs="Times New Roman"/>
+          <w:sz w:val="28"/>
+          <w:szCs w:val="28"/>
+        </w:rPr>
+        <w:t xml:space="preserve"> (</w:t>
+      </w:r>
+      <w:r>
+        <w:rPr>
+          <w:rFonts w:ascii="Times New Roman" w:hAnsi="Times New Roman" w:cs="Times New Roman"/>
+          <w:sz w:val="28"/>
+          <w:szCs w:val="28"/>
+        </w:rPr>
+        <w:t xml:space="preserve">парадигма императивного </w:t>
+      </w:r>
+      <w:proofErr w:type="spellStart"/>
+      <w:r>
+        <w:rPr>
+          <w:rFonts w:ascii="Times New Roman" w:hAnsi="Times New Roman" w:cs="Times New Roman"/>
+          <w:sz w:val="28"/>
+          <w:szCs w:val="28"/>
+        </w:rPr>
+        <w:t>програмирования</w:t>
+      </w:r>
+      <w:proofErr w:type="spellEnd"/>
+      <w:r>
+        <w:rPr>
+          <w:rFonts w:ascii="Times New Roman" w:hAnsi="Times New Roman" w:cs="Times New Roman"/>
+          <w:sz w:val="28"/>
+          <w:szCs w:val="28"/>
+        </w:rPr>
+        <w:t xml:space="preserve">), </w:t>
+      </w:r>
+      <w:r>
+        <w:rPr>
+          <w:rFonts w:ascii="Times New Roman" w:hAnsi="Times New Roman" w:cs="Times New Roman"/>
+          <w:sz w:val="28"/>
+          <w:szCs w:val="28"/>
+        </w:rPr>
+        <w:t xml:space="preserve">позже функциональное программирование стало </w:t>
+      </w:r>
+      <w:proofErr w:type="spellStart"/>
+      <w:r>
+        <w:rPr>
+          <w:rFonts w:ascii="Times New Roman" w:hAnsi="Times New Roman" w:cs="Times New Roman"/>
+          <w:sz w:val="28"/>
+          <w:szCs w:val="28"/>
+        </w:rPr>
+        <w:t>топовым</w:t>
+      </w:r>
+      <w:proofErr w:type="spellEnd"/>
+      <w:r>
+        <w:rPr>
+          <w:rFonts w:ascii="Times New Roman" w:hAnsi="Times New Roman" w:cs="Times New Roman"/>
+          <w:sz w:val="28"/>
+          <w:szCs w:val="28"/>
+        </w:rPr>
+        <w:t xml:space="preserve"> и ввели функциональное программирование</w:t>
+      </w:r>
+      <w:r>
+        <w:rPr>
+          <w:rFonts w:ascii="Times New Roman" w:hAnsi="Times New Roman" w:cs="Times New Roman"/>
+          <w:sz w:val="28"/>
+          <w:szCs w:val="28"/>
+        </w:rPr>
+        <w:t xml:space="preserve">. </w:t>
+      </w:r>
+    </w:p>
+    <w:p>
+      <w:pPr>
+        <w:spacing w:after="0"/>
+        <w:jc w:val="both"/>
+        <w:rPr>
+          <w:rFonts w:ascii="Times New Roman" w:hAnsi="Times New Roman" w:cs="Times New Roman"/>
+          <w:sz w:val="28"/>
+          <w:szCs w:val="28"/>
+        </w:rPr>
+      </w:pPr>
+    </w:p>
+    <w:p>
+      <w:pPr>
+        <w:spacing w:after="0"/>
         <w:jc w:val="center"/>
         <w:rPr>
           <w:rFonts w:ascii="Times New Roman" w:hAnsi="Times New Roman" w:cs="Times New Roman"/>
@@ -34,361 +405,16 @@
           <w:szCs w:val="32"/>
         </w:rPr>
       </w:pPr>
-    </w:p>
-    <w:p>
-      <w:pPr>
-        <w:spacing w:after="0"/>
-        <w:jc w:val="both"/>
-        <w:rPr>
-          <w:rFonts w:ascii="Times New Roman" w:hAnsi="Times New Roman" w:cs="Times New Roman"/>
-          <w:sz w:val="28"/>
-          <w:szCs w:val="28"/>
-        </w:rPr>
-      </w:pPr>
-      <w:r>
-        <w:rPr>
-          <w:rFonts w:ascii="Times New Roman" w:hAnsi="Times New Roman" w:cs="Times New Roman"/>
-          <w:sz w:val="28"/>
-          <w:szCs w:val="28"/>
-        </w:rPr>
-        <w:t>Это интерфейс который содержит только 1 метод</w:t>
-      </w:r>
-      <w:r>
-        <w:rPr>
-          <w:rFonts w:ascii="Times New Roman" w:hAnsi="Times New Roman" w:cs="Times New Roman"/>
-          <w:sz w:val="28"/>
-          <w:szCs w:val="28"/>
-        </w:rPr>
-        <w:t>,</w:t>
-      </w:r>
-      <w:r>
-        <w:rPr>
-          <w:rFonts w:ascii="Times New Roman" w:hAnsi="Times New Roman" w:cs="Times New Roman"/>
-          <w:sz w:val="28"/>
-          <w:szCs w:val="28"/>
-        </w:rPr>
-        <w:t xml:space="preserve"> по умолчанию все методы </w:t>
-      </w:r>
-      <w:r>
-        <w:rPr>
-          <w:rFonts w:ascii="Times New Roman" w:hAnsi="Times New Roman" w:cs="Times New Roman"/>
-          <w:sz w:val="28"/>
-          <w:szCs w:val="28"/>
-          <w:lang w:val="en-US"/>
-        </w:rPr>
-        <w:t>abstract</w:t>
-      </w:r>
-      <w:r>
-        <w:rPr>
-          <w:rFonts w:ascii="Times New Roman" w:hAnsi="Times New Roman" w:cs="Times New Roman"/>
-          <w:sz w:val="28"/>
-          <w:szCs w:val="28"/>
-        </w:rPr>
-        <w:t xml:space="preserve"> (не абстрактных методов может быть сколько угодно</w:t>
-      </w:r>
-      <w:r>
-        <w:rPr>
-          <w:rFonts w:ascii="Times New Roman" w:hAnsi="Times New Roman" w:cs="Times New Roman"/>
-          <w:sz w:val="28"/>
-          <w:szCs w:val="28"/>
-        </w:rPr>
-        <w:t xml:space="preserve">, </w:t>
-      </w:r>
-      <w:r>
-        <w:rPr>
-          <w:rFonts w:ascii="Times New Roman" w:hAnsi="Times New Roman" w:cs="Times New Roman"/>
-          <w:sz w:val="28"/>
-          <w:szCs w:val="28"/>
-          <w:lang w:val="en-US"/>
-        </w:rPr>
-        <w:t>default</w:t>
-      </w:r>
-      <w:r>
-        <w:rPr>
-          <w:rFonts w:ascii="Times New Roman" w:hAnsi="Times New Roman" w:cs="Times New Roman"/>
-          <w:sz w:val="28"/>
-          <w:szCs w:val="28"/>
-        </w:rPr>
-        <w:t xml:space="preserve"> </w:t>
-      </w:r>
-      <w:r>
-        <w:rPr>
-          <w:rFonts w:ascii="Times New Roman" w:hAnsi="Times New Roman" w:cs="Times New Roman"/>
-          <w:sz w:val="28"/>
-          <w:szCs w:val="28"/>
-          <w:lang w:val="en-US"/>
-        </w:rPr>
-        <w:t>methods</w:t>
-      </w:r>
-      <w:r>
-        <w:rPr>
-          <w:rFonts w:ascii="Times New Roman" w:hAnsi="Times New Roman" w:cs="Times New Roman"/>
-          <w:sz w:val="28"/>
-          <w:szCs w:val="28"/>
-        </w:rPr>
-        <w:t>)</w:t>
-      </w:r>
-      <w:r>
-        <w:rPr>
-          <w:rFonts w:ascii="Times New Roman" w:hAnsi="Times New Roman" w:cs="Times New Roman"/>
-          <w:sz w:val="28"/>
-          <w:szCs w:val="28"/>
-        </w:rPr>
-        <w:t>. Каждое лямбда-выражение этого типа – будет сопоставляться объявленному абстрактному методу в функциональном интерфейсе</w:t>
-      </w:r>
-      <w:r>
-        <w:rPr>
-          <w:rFonts w:ascii="Times New Roman" w:hAnsi="Times New Roman" w:cs="Times New Roman"/>
-          <w:sz w:val="28"/>
-          <w:szCs w:val="28"/>
-        </w:rPr>
-        <w:t xml:space="preserve">. </w:t>
-      </w:r>
-    </w:p>
-    <w:p>
-      <w:pPr>
-        <w:spacing w:after="0"/>
-        <w:jc w:val="both"/>
-        <w:rPr>
-          <w:rFonts w:ascii="Times New Roman" w:hAnsi="Times New Roman" w:cs="Times New Roman"/>
-          <w:sz w:val="28"/>
-          <w:szCs w:val="28"/>
-        </w:rPr>
-      </w:pPr>
-      <w:r>
-        <w:rPr>
-          <w:rFonts w:ascii="Times New Roman" w:hAnsi="Times New Roman" w:cs="Times New Roman"/>
-          <w:sz w:val="28"/>
-          <w:szCs w:val="28"/>
-        </w:rPr>
-        <w:t xml:space="preserve">Для уточнения </w:t>
-      </w:r>
-      <w:r>
-        <w:rPr>
-          <w:rFonts w:ascii="Times New Roman" w:hAnsi="Times New Roman" w:cs="Times New Roman"/>
-          <w:sz w:val="28"/>
-          <w:szCs w:val="28"/>
-        </w:rPr>
-        <w:t>(</w:t>
-      </w:r>
-      <w:r>
-        <w:rPr>
-          <w:rFonts w:ascii="Times New Roman" w:hAnsi="Times New Roman" w:cs="Times New Roman"/>
-          <w:sz w:val="28"/>
-          <w:szCs w:val="28"/>
-        </w:rPr>
-        <w:t xml:space="preserve">проверки компилятором) над функциональным интерфейсом устанавливается аннотация </w:t>
-      </w:r>
-      <w:r>
-        <w:rPr>
-          <w:rFonts w:ascii="Times New Roman" w:hAnsi="Times New Roman" w:cs="Times New Roman"/>
-          <w:sz w:val="28"/>
-          <w:szCs w:val="28"/>
-        </w:rPr>
-        <w:t>@</w:t>
-      </w:r>
-      <w:proofErr w:type="spellStart"/>
-      <w:r>
-        <w:rPr>
-          <w:rFonts w:ascii="Times New Roman" w:hAnsi="Times New Roman" w:cs="Times New Roman"/>
-          <w:sz w:val="28"/>
-          <w:szCs w:val="28"/>
-          <w:lang w:val="en-US"/>
-        </w:rPr>
-        <w:t>Functio</w:t>
-      </w:r>
-      <w:bookmarkStart w:id="0" w:name="_GoBack"/>
-      <w:bookmarkEnd w:id="0"/>
-      <w:r>
-        <w:rPr>
-          <w:rFonts w:ascii="Times New Roman" w:hAnsi="Times New Roman" w:cs="Times New Roman"/>
-          <w:sz w:val="28"/>
-          <w:szCs w:val="28"/>
-          <w:lang w:val="en-US"/>
-        </w:rPr>
-        <w:t>nalInterface</w:t>
-      </w:r>
-      <w:proofErr w:type="spellEnd"/>
-      <w:r>
-        <w:rPr>
-          <w:rFonts w:ascii="Times New Roman" w:hAnsi="Times New Roman" w:cs="Times New Roman"/>
-          <w:sz w:val="28"/>
-          <w:szCs w:val="28"/>
-        </w:rPr>
-        <w:t xml:space="preserve">, </w:t>
-      </w:r>
-      <w:r>
-        <w:rPr>
-          <w:rFonts w:ascii="Times New Roman" w:hAnsi="Times New Roman" w:cs="Times New Roman"/>
-          <w:sz w:val="28"/>
-          <w:szCs w:val="28"/>
-        </w:rPr>
-        <w:t>что не позволит создать больше 1 абстрактного метода.</w:t>
-      </w:r>
-    </w:p>
-    <w:p>
-      <w:pPr>
-        <w:spacing w:after="0"/>
-        <w:jc w:val="both"/>
-        <w:rPr>
-          <w:rFonts w:ascii="Times New Roman" w:hAnsi="Times New Roman" w:cs="Times New Roman"/>
-          <w:sz w:val="28"/>
-          <w:szCs w:val="28"/>
-        </w:rPr>
-      </w:pPr>
-    </w:p>
-    <w:p>
-      <w:pPr>
-        <w:spacing w:after="0"/>
-        <w:jc w:val="both"/>
-        <w:rPr>
-          <w:rFonts w:ascii="Times New Roman" w:hAnsi="Times New Roman" w:cs="Times New Roman"/>
-          <w:sz w:val="28"/>
-          <w:szCs w:val="28"/>
-        </w:rPr>
-      </w:pPr>
-      <w:r>
-        <w:rPr>
-          <w:rFonts w:ascii="Times New Roman" w:hAnsi="Times New Roman" w:cs="Times New Roman"/>
-          <w:sz w:val="28"/>
-          <w:szCs w:val="28"/>
-        </w:rPr>
-        <w:t xml:space="preserve">Изначально </w:t>
-      </w:r>
-      <w:r>
-        <w:rPr>
-          <w:rFonts w:ascii="Times New Roman" w:hAnsi="Times New Roman" w:cs="Times New Roman"/>
-          <w:sz w:val="28"/>
-          <w:szCs w:val="28"/>
-          <w:lang w:val="en-US"/>
-        </w:rPr>
-        <w:t>Java</w:t>
-      </w:r>
-      <w:r>
-        <w:rPr>
-          <w:rFonts w:ascii="Times New Roman" w:hAnsi="Times New Roman" w:cs="Times New Roman"/>
-          <w:sz w:val="28"/>
-          <w:szCs w:val="28"/>
-        </w:rPr>
-        <w:t xml:space="preserve"> </w:t>
-      </w:r>
-      <w:r>
-        <w:rPr>
-          <w:rFonts w:ascii="Times New Roman" w:hAnsi="Times New Roman" w:cs="Times New Roman"/>
-          <w:sz w:val="28"/>
-          <w:szCs w:val="28"/>
-        </w:rPr>
-        <w:t xml:space="preserve">задумывалась как </w:t>
-      </w:r>
-      <w:proofErr w:type="spellStart"/>
-      <w:r>
-        <w:rPr>
-          <w:rFonts w:ascii="Times New Roman" w:hAnsi="Times New Roman" w:cs="Times New Roman"/>
-          <w:sz w:val="28"/>
-          <w:szCs w:val="28"/>
-        </w:rPr>
-        <w:t>обьектно</w:t>
-      </w:r>
-      <w:proofErr w:type="spellEnd"/>
-      <w:r>
-        <w:rPr>
-          <w:rFonts w:ascii="Times New Roman" w:hAnsi="Times New Roman" w:cs="Times New Roman"/>
-          <w:sz w:val="28"/>
-          <w:szCs w:val="28"/>
-        </w:rPr>
-        <w:t xml:space="preserve"> ориентированный язык</w:t>
-      </w:r>
-      <w:r>
-        <w:rPr>
-          <w:rFonts w:ascii="Times New Roman" w:hAnsi="Times New Roman" w:cs="Times New Roman"/>
-          <w:sz w:val="28"/>
-          <w:szCs w:val="28"/>
-        </w:rPr>
-        <w:t xml:space="preserve"> (</w:t>
-      </w:r>
-      <w:r>
-        <w:rPr>
-          <w:rFonts w:ascii="Times New Roman" w:hAnsi="Times New Roman" w:cs="Times New Roman"/>
-          <w:sz w:val="28"/>
-          <w:szCs w:val="28"/>
-        </w:rPr>
-        <w:t xml:space="preserve">парадигма императивного </w:t>
-      </w:r>
-      <w:proofErr w:type="spellStart"/>
-      <w:r>
-        <w:rPr>
-          <w:rFonts w:ascii="Times New Roman" w:hAnsi="Times New Roman" w:cs="Times New Roman"/>
-          <w:sz w:val="28"/>
-          <w:szCs w:val="28"/>
-        </w:rPr>
-        <w:t>програмирования</w:t>
-      </w:r>
-      <w:proofErr w:type="spellEnd"/>
-      <w:r>
-        <w:rPr>
-          <w:rFonts w:ascii="Times New Roman" w:hAnsi="Times New Roman" w:cs="Times New Roman"/>
-          <w:sz w:val="28"/>
-          <w:szCs w:val="28"/>
-        </w:rPr>
-        <w:t xml:space="preserve">), </w:t>
-      </w:r>
-      <w:r>
-        <w:rPr>
-          <w:rFonts w:ascii="Times New Roman" w:hAnsi="Times New Roman" w:cs="Times New Roman"/>
-          <w:sz w:val="28"/>
-          <w:szCs w:val="28"/>
-        </w:rPr>
-        <w:t xml:space="preserve">позже функциональное программирование стало </w:t>
-      </w:r>
-      <w:proofErr w:type="spellStart"/>
-      <w:r>
-        <w:rPr>
-          <w:rFonts w:ascii="Times New Roman" w:hAnsi="Times New Roman" w:cs="Times New Roman"/>
-          <w:sz w:val="28"/>
-          <w:szCs w:val="28"/>
-        </w:rPr>
-        <w:t>топовым</w:t>
-      </w:r>
-      <w:proofErr w:type="spellEnd"/>
-      <w:r>
-        <w:rPr>
-          <w:rFonts w:ascii="Times New Roman" w:hAnsi="Times New Roman" w:cs="Times New Roman"/>
-          <w:sz w:val="28"/>
-          <w:szCs w:val="28"/>
-        </w:rPr>
-        <w:t xml:space="preserve"> и ввели функциональное программирование</w:t>
-      </w:r>
-      <w:r>
-        <w:rPr>
-          <w:rFonts w:ascii="Times New Roman" w:hAnsi="Times New Roman" w:cs="Times New Roman"/>
-          <w:sz w:val="28"/>
-          <w:szCs w:val="28"/>
-        </w:rPr>
-        <w:t xml:space="preserve">. </w:t>
-      </w:r>
-    </w:p>
-    <w:p>
-      <w:pPr>
-        <w:spacing w:after="0"/>
-        <w:jc w:val="both"/>
-        <w:rPr>
-          <w:rFonts w:ascii="Times New Roman" w:hAnsi="Times New Roman" w:cs="Times New Roman"/>
-          <w:sz w:val="28"/>
-          <w:szCs w:val="28"/>
-        </w:rPr>
-      </w:pPr>
-    </w:p>
-    <w:p>
-      <w:pPr>
-        <w:spacing w:after="0"/>
-        <w:jc w:val="center"/>
+      <w:r>
         <w:rPr>
           <w:rFonts w:ascii="Times New Roman" w:hAnsi="Times New Roman" w:cs="Times New Roman"/>
           <w:b/>
           <w:sz w:val="32"/>
           <w:szCs w:val="32"/>
         </w:rPr>
-      </w:pPr>
+        <w:t xml:space="preserve">Базовые функциональные интерфейсы </w:t>
+      </w:r>
+      <w:proofErr w:type="spellStart"/>
       <w:r>
         <w:rPr>
           <w:rFonts w:ascii="Times New Roman" w:hAnsi="Times New Roman" w:cs="Times New Roman"/>
@@ -396,20 +422,18 @@
           <w:sz w:val="32"/>
           <w:szCs w:val="32"/>
         </w:rPr>
-        <w:t>Предикаты</w:t>
-      </w:r>
-    </w:p>
-    <w:p>
-      <w:pPr>
-        <w:spacing w:after="0"/>
-        <w:jc w:val="center"/>
+        <w:t>Java</w:t>
+      </w:r>
+      <w:proofErr w:type="spellEnd"/>
+      <w:r>
         <w:rPr>
           <w:rFonts w:ascii="Times New Roman" w:hAnsi="Times New Roman" w:cs="Times New Roman"/>
           <w:b/>
           <w:sz w:val="32"/>
           <w:szCs w:val="32"/>
         </w:rPr>
-      </w:pPr>
+        <w:t xml:space="preserve"> 8</w:t>
+      </w:r>
     </w:p>
     <w:p>
       <w:pPr>
@@ -427,25 +451,118 @@
           <w:sz w:val="28"/>
           <w:szCs w:val="28"/>
         </w:rPr>
-        <w:t xml:space="preserve">Это </w:t>
-      </w:r>
-      <w:proofErr w:type="gramStart"/>
-      <w:r>
-        <w:rPr>
-          <w:rFonts w:ascii="Times New Roman" w:hAnsi="Times New Roman" w:cs="Times New Roman"/>
-          <w:sz w:val="28"/>
-          <w:szCs w:val="28"/>
-        </w:rPr>
-        <w:t>функции</w:t>
-      </w:r>
-      <w:proofErr w:type="gramEnd"/>
-      <w:r>
-        <w:rPr>
-          <w:rFonts w:ascii="Times New Roman" w:hAnsi="Times New Roman" w:cs="Times New Roman"/>
-          <w:sz w:val="28"/>
-          <w:szCs w:val="28"/>
-        </w:rPr>
-        <w:t xml:space="preserve"> принимающие о</w:t>
+        <w:t>Примеры функциональных интерфейсов</w:t>
+      </w:r>
+      <w:r>
+        <w:rPr>
+          <w:rFonts w:ascii="Times New Roman" w:hAnsi="Times New Roman" w:cs="Times New Roman"/>
+          <w:sz w:val="28"/>
+          <w:szCs w:val="28"/>
+        </w:rPr>
+        <w:t xml:space="preserve">, </w:t>
+      </w:r>
+      <w:r>
+        <w:rPr>
+          <w:rFonts w:ascii="Times New Roman" w:hAnsi="Times New Roman" w:cs="Times New Roman"/>
+          <w:sz w:val="28"/>
+          <w:szCs w:val="28"/>
+        </w:rPr>
+        <w:t xml:space="preserve">которые активно применяются в связки с </w:t>
+      </w:r>
+      <w:r>
+        <w:rPr>
+          <w:rFonts w:ascii="Times New Roman" w:hAnsi="Times New Roman" w:cs="Times New Roman"/>
+          <w:sz w:val="28"/>
+          <w:szCs w:val="28"/>
+          <w:lang w:val="en-US"/>
+        </w:rPr>
+        <w:t>Stream</w:t>
+      </w:r>
+      <w:r>
+        <w:rPr>
+          <w:rFonts w:ascii="Times New Roman" w:hAnsi="Times New Roman" w:cs="Times New Roman"/>
+          <w:sz w:val="28"/>
+          <w:szCs w:val="28"/>
+        </w:rPr>
+        <w:t xml:space="preserve"> </w:t>
+      </w:r>
+      <w:r>
+        <w:rPr>
+          <w:rFonts w:ascii="Times New Roman" w:hAnsi="Times New Roman" w:cs="Times New Roman"/>
+          <w:sz w:val="28"/>
+          <w:szCs w:val="28"/>
+          <w:lang w:val="en-US"/>
+        </w:rPr>
+        <w:t>API</w:t>
+      </w:r>
+      <w:r>
+        <w:rPr>
+          <w:rFonts w:ascii="Times New Roman" w:hAnsi="Times New Roman" w:cs="Times New Roman"/>
+          <w:sz w:val="28"/>
+          <w:szCs w:val="28"/>
+        </w:rPr>
+        <w:t>.</w:t>
+      </w:r>
+    </w:p>
+    <w:p>
+      <w:pPr>
+        <w:spacing w:after="0"/>
+        <w:jc w:val="center"/>
+        <w:rPr>
+          <w:rFonts w:ascii="Times New Roman" w:hAnsi="Times New Roman" w:cs="Times New Roman"/>
+          <w:sz w:val="28"/>
+          <w:szCs w:val="28"/>
+        </w:rPr>
+      </w:pPr>
+    </w:p>
+    <w:p>
+      <w:pPr>
+        <w:spacing w:after="0"/>
+        <w:jc w:val="center"/>
+        <w:rPr>
+          <w:rFonts w:ascii="Times New Roman" w:hAnsi="Times New Roman" w:cs="Times New Roman"/>
+          <w:b/>
+          <w:sz w:val="32"/>
+          <w:szCs w:val="32"/>
+        </w:rPr>
+      </w:pPr>
+      <w:proofErr w:type="spellStart"/>
+      <w:r>
+        <w:rPr>
+          <w:rFonts w:ascii="Times New Roman" w:hAnsi="Times New Roman" w:cs="Times New Roman"/>
+          <w:b/>
+          <w:sz w:val="32"/>
+          <w:szCs w:val="32"/>
+        </w:rPr>
+        <w:t>Predicate</w:t>
+      </w:r>
+      <w:proofErr w:type="spellEnd"/>
+    </w:p>
+    <w:p>
+      <w:pPr>
+        <w:spacing w:after="0"/>
+        <w:jc w:val="both"/>
+        <w:rPr>
+          <w:rFonts w:ascii="Times New Roman" w:hAnsi="Times New Roman" w:cs="Times New Roman"/>
+          <w:sz w:val="28"/>
+          <w:szCs w:val="28"/>
+        </w:rPr>
+      </w:pPr>
+      <w:r>
+        <w:rPr>
+          <w:rFonts w:ascii="Times New Roman" w:hAnsi="Times New Roman" w:cs="Times New Roman"/>
+          <w:sz w:val="28"/>
+          <w:szCs w:val="28"/>
+        </w:rPr>
+        <w:t>Это функциональный интерфейс принимающий</w:t>
+      </w:r>
+      <w:r>
+        <w:rPr>
+          <w:rFonts w:ascii="Times New Roman" w:hAnsi="Times New Roman" w:cs="Times New Roman"/>
+          <w:sz w:val="28"/>
+          <w:szCs w:val="28"/>
+        </w:rPr>
+        <w:t xml:space="preserve"> о</w:t>
       </w:r>
       <w:r>
         <w:rPr>
@@ -593,6 +710,246 @@
           </wp:inline>
         </w:drawing>
       </w:r>
+    </w:p>
+    <w:p>
+      <w:pPr>
+        <w:spacing w:after="0"/>
+        <w:jc w:val="center"/>
+        <w:rPr>
+          <w:rFonts w:ascii="Times New Roman" w:hAnsi="Times New Roman" w:cs="Times New Roman"/>
+          <w:sz w:val="28"/>
+          <w:szCs w:val="28"/>
+        </w:rPr>
+      </w:pPr>
+    </w:p>
+    <w:p>
+      <w:pPr>
+        <w:spacing w:after="0"/>
+        <w:jc w:val="center"/>
+        <w:rPr>
+          <w:rFonts w:ascii="Times New Roman" w:hAnsi="Times New Roman" w:cs="Times New Roman"/>
+          <w:b/>
+          <w:sz w:val="32"/>
+          <w:szCs w:val="32"/>
+        </w:rPr>
+      </w:pPr>
+      <w:proofErr w:type="spellStart"/>
+      <w:r>
+        <w:rPr>
+          <w:rFonts w:ascii="Times New Roman" w:hAnsi="Times New Roman" w:cs="Times New Roman"/>
+          <w:b/>
+          <w:sz w:val="32"/>
+          <w:szCs w:val="32"/>
+        </w:rPr>
+        <w:t>Consumer</w:t>
+      </w:r>
+      <w:proofErr w:type="spellEnd"/>
+    </w:p>
+    <w:p>
+      <w:pPr>
+        <w:spacing w:after="0"/>
+        <w:jc w:val="both"/>
+        <w:rPr>
+          <w:rFonts w:ascii="Times New Roman" w:hAnsi="Times New Roman" w:cs="Times New Roman"/>
+          <w:sz w:val="28"/>
+          <w:szCs w:val="28"/>
+        </w:rPr>
+      </w:pPr>
+      <w:r>
+        <w:rPr>
+          <w:rFonts w:ascii="Times New Roman" w:hAnsi="Times New Roman" w:cs="Times New Roman"/>
+          <w:sz w:val="28"/>
+          <w:szCs w:val="28"/>
+        </w:rPr>
+        <w:t>Потребитель</w:t>
+      </w:r>
+      <w:r>
+        <w:rPr>
+          <w:rFonts w:ascii="Times New Roman" w:hAnsi="Times New Roman" w:cs="Times New Roman"/>
+          <w:sz w:val="28"/>
+          <w:szCs w:val="28"/>
+        </w:rPr>
+        <w:t xml:space="preserve">. </w:t>
+      </w:r>
+      <w:r>
+        <w:rPr>
+          <w:rFonts w:ascii="Times New Roman" w:hAnsi="Times New Roman" w:cs="Times New Roman"/>
+          <w:sz w:val="28"/>
+          <w:szCs w:val="28"/>
+        </w:rPr>
+        <w:t>Функциональный интерфейс который принимает в качестве входного аргумента объект типа Т</w:t>
+      </w:r>
+      <w:r>
+        <w:rPr>
+          <w:rFonts w:ascii="Times New Roman" w:hAnsi="Times New Roman" w:cs="Times New Roman"/>
+          <w:sz w:val="28"/>
+          <w:szCs w:val="28"/>
+        </w:rPr>
+        <w:t xml:space="preserve">, </w:t>
+      </w:r>
+      <w:r>
+        <w:rPr>
+          <w:rFonts w:ascii="Times New Roman" w:hAnsi="Times New Roman" w:cs="Times New Roman"/>
+          <w:sz w:val="28"/>
+          <w:szCs w:val="28"/>
+        </w:rPr>
+        <w:t xml:space="preserve">совершает некоторые </w:t>
+      </w:r>
+      <w:proofErr w:type="gramStart"/>
+      <w:r>
+        <w:rPr>
+          <w:rFonts w:ascii="Times New Roman" w:hAnsi="Times New Roman" w:cs="Times New Roman"/>
+          <w:sz w:val="28"/>
+          <w:szCs w:val="28"/>
+        </w:rPr>
+        <w:t>действия</w:t>
+      </w:r>
+      <w:proofErr w:type="gramEnd"/>
+      <w:r>
+        <w:rPr>
+          <w:rFonts w:ascii="Times New Roman" w:hAnsi="Times New Roman" w:cs="Times New Roman"/>
+          <w:sz w:val="28"/>
+          <w:szCs w:val="28"/>
+        </w:rPr>
+        <w:t xml:space="preserve"> но при этом ничего не возвращает</w:t>
+      </w:r>
+      <w:r>
+        <w:rPr>
+          <w:rFonts w:ascii="Times New Roman" w:hAnsi="Times New Roman" w:cs="Times New Roman"/>
+          <w:sz w:val="28"/>
+          <w:szCs w:val="28"/>
+        </w:rPr>
+        <w:t>.</w:t>
+      </w:r>
+    </w:p>
+    <w:p>
+      <w:pPr>
+        <w:spacing w:after="0"/>
+        <w:jc w:val="both"/>
+        <w:rPr>
+          <w:rFonts w:ascii="Times New Roman" w:hAnsi="Times New Roman" w:cs="Times New Roman"/>
+          <w:sz w:val="28"/>
+          <w:szCs w:val="28"/>
+        </w:rPr>
+      </w:pPr>
+    </w:p>
+    <w:p>
+      <w:pPr>
+        <w:spacing w:after="0"/>
+        <w:jc w:val="center"/>
+        <w:rPr>
+          <w:rFonts w:ascii="Times New Roman" w:hAnsi="Times New Roman" w:cs="Times New Roman"/>
+          <w:b/>
+          <w:sz w:val="32"/>
+          <w:szCs w:val="32"/>
+        </w:rPr>
+      </w:pPr>
+      <w:proofErr w:type="spellStart"/>
+      <w:r>
+        <w:rPr>
+          <w:rFonts w:ascii="Times New Roman" w:hAnsi="Times New Roman" w:cs="Times New Roman"/>
+          <w:b/>
+          <w:sz w:val="32"/>
+          <w:szCs w:val="32"/>
+        </w:rPr>
+        <w:t>Supplier</w:t>
+      </w:r>
+      <w:proofErr w:type="spellEnd"/>
+    </w:p>
+    <w:p>
+      <w:pPr>
+        <w:spacing w:after="0"/>
+        <w:jc w:val="both"/>
+        <w:rPr>
+          <w:rFonts w:ascii="Times New Roman" w:hAnsi="Times New Roman" w:cs="Times New Roman"/>
+          <w:sz w:val="28"/>
+          <w:szCs w:val="28"/>
+        </w:rPr>
+      </w:pPr>
+      <w:r>
+        <w:rPr>
+          <w:rFonts w:ascii="Times New Roman" w:hAnsi="Times New Roman" w:cs="Times New Roman"/>
+          <w:sz w:val="28"/>
+          <w:szCs w:val="28"/>
+        </w:rPr>
+        <w:t>Поставщик</w:t>
+      </w:r>
+      <w:r>
+        <w:rPr>
+          <w:rFonts w:ascii="Times New Roman" w:hAnsi="Times New Roman" w:cs="Times New Roman"/>
+          <w:sz w:val="28"/>
+          <w:szCs w:val="28"/>
+        </w:rPr>
+        <w:t xml:space="preserve">. </w:t>
+      </w:r>
+      <w:r>
+        <w:rPr>
+          <w:rFonts w:ascii="Times New Roman" w:hAnsi="Times New Roman" w:cs="Times New Roman"/>
+          <w:sz w:val="28"/>
+          <w:szCs w:val="28"/>
+        </w:rPr>
+        <w:t>Функциональный интерфейс</w:t>
+      </w:r>
+      <w:r>
+        <w:rPr>
+          <w:rFonts w:ascii="Times New Roman" w:hAnsi="Times New Roman" w:cs="Times New Roman"/>
+          <w:sz w:val="28"/>
+          <w:szCs w:val="28"/>
+        </w:rPr>
+        <w:t xml:space="preserve">, </w:t>
+      </w:r>
+      <w:r>
+        <w:rPr>
+          <w:rFonts w:ascii="Times New Roman" w:hAnsi="Times New Roman" w:cs="Times New Roman"/>
+          <w:sz w:val="28"/>
+          <w:szCs w:val="28"/>
+        </w:rPr>
+        <w:t>который не принимает никаких аргументов</w:t>
+      </w:r>
+      <w:r>
+        <w:rPr>
+          <w:rFonts w:ascii="Times New Roman" w:hAnsi="Times New Roman" w:cs="Times New Roman"/>
+          <w:sz w:val="28"/>
+          <w:szCs w:val="28"/>
+        </w:rPr>
+        <w:t xml:space="preserve">, </w:t>
+      </w:r>
+      <w:r>
+        <w:rPr>
+          <w:rFonts w:ascii="Times New Roman" w:hAnsi="Times New Roman" w:cs="Times New Roman"/>
+          <w:sz w:val="28"/>
+          <w:szCs w:val="28"/>
+        </w:rPr>
+        <w:t xml:space="preserve">но возвращает </w:t>
+      </w:r>
+      <w:proofErr w:type="spellStart"/>
+      <w:r>
+        <w:rPr>
+          <w:rFonts w:ascii="Times New Roman" w:hAnsi="Times New Roman" w:cs="Times New Roman"/>
+          <w:sz w:val="28"/>
+          <w:szCs w:val="28"/>
+        </w:rPr>
+        <w:t>обьект</w:t>
+      </w:r>
+      <w:proofErr w:type="spellEnd"/>
+      <w:r>
+        <w:rPr>
+          <w:rFonts w:ascii="Times New Roman" w:hAnsi="Times New Roman" w:cs="Times New Roman"/>
+          <w:sz w:val="28"/>
+          <w:szCs w:val="28"/>
+        </w:rPr>
+        <w:t xml:space="preserve"> типа Т</w:t>
+      </w:r>
+      <w:r>
+        <w:rPr>
+          <w:rFonts w:ascii="Times New Roman" w:hAnsi="Times New Roman" w:cs="Times New Roman"/>
+          <w:sz w:val="28"/>
+          <w:szCs w:val="28"/>
+        </w:rPr>
+        <w:t>.</w:t>
+      </w:r>
+      <w:bookmarkStart w:id="0" w:name="_GoBack"/>
+      <w:bookmarkEnd w:id="0"/>
     </w:p>
     <w:sectPr>
       <w:pgSz w:w="11906" w:h="16838"/>
@@ -1001,7 +1358,6 @@
   <w:style w:type="character" w:default="1" w:styleId="a0">
     <w:name w:val="Default Paragraph Font"/>
     <w:uiPriority w:val="1"/>
-    <w:semiHidden/>
     <w:unhideWhenUsed/>
   </w:style>
   <w:style w:type="table" w:default="1" w:styleId="a1">

</xml_diff>